<commit_message>
Added github project link and modified few details
</commit_message>
<xml_diff>
--- a/Phase 3/SportyShoes Application Flow.docx
+++ b/Phase 3/SportyShoes Application Flow.docx
@@ -43,8 +43,13 @@
       </w:r>
     </w:p>
     <w:p>
-      <w:r>
-        <w:t xml:space="preserve">Github </w:t>
+      <w:proofErr w:type="spellStart"/>
+      <w:r>
+        <w:t>Github</w:t>
+      </w:r>
+      <w:proofErr w:type="spellEnd"/>
+      <w:r>
+        <w:t xml:space="preserve"> </w:t>
       </w:r>
       <w:r>
         <w:t>link:</w:t>
@@ -52,11 +57,24 @@
       <w:r>
         <w:t xml:space="preserve"> </w:t>
       </w:r>
+      <w:hyperlink r:id="rId5" w:history="1">
+        <w:r>
+          <w:rPr>
+            <w:rStyle w:val="Hyperlink"/>
+          </w:rPr>
+          <w:t>https://github.com/Sravanthi-Kuruva/SimplilearnProjects/tree/master/Phase%203</w:t>
+        </w:r>
+      </w:hyperlink>
     </w:p>
     <w:p>
       <w:r>
-        <w:t>Project folder: Phase3</w:t>
-      </w:r>
+        <w:t xml:space="preserve">Project folder: </w:t>
+      </w:r>
+      <w:proofErr w:type="spellStart"/>
+      <w:r>
+        <w:t>SportsShoes</w:t>
+      </w:r>
+      <w:proofErr w:type="spellEnd"/>
     </w:p>
     <w:p/>
     <w:p>
@@ -75,7 +93,21 @@
         <w:rPr>
           <w:lang w:val="en-US"/>
         </w:rPr>
-        <w:t>‘ecommerce’. Menus will be displayed as Home, Login/Signup, and Admin Login. Click on Admin Login.</w:t>
+        <w:t>‘</w:t>
+      </w:r>
+      <w:proofErr w:type="spellStart"/>
+      <w:r>
+        <w:rPr>
+          <w:lang w:val="en-US"/>
+        </w:rPr>
+        <w:t>SportsShoes</w:t>
+      </w:r>
+      <w:proofErr w:type="spellEnd"/>
+      <w:r>
+        <w:rPr>
+          <w:lang w:val="en-US"/>
+        </w:rPr>
+        <w:t>’. Menus will be displayed as Home, Login/Signup, and Admin Login. Click on Admin Login.</w:t>
       </w:r>
     </w:p>
     <w:p>
@@ -245,8 +277,6 @@
         </w:rPr>
         <w:t xml:space="preserve"> change </w:t>
       </w:r>
-      <w:bookmarkStart w:id="0" w:name="_GoBack"/>
-      <w:bookmarkEnd w:id="0"/>
       <w:r>
         <w:rPr>
           <w:b/>
@@ -514,44 +544,97 @@
     </w:p>
     <w:p>
       <w:r>
-        <w:t xml:space="preserve">13) </w:t>
-      </w:r>
-      <w:r>
-        <w:t>Click on Cart,</w:t>
-      </w:r>
-      <w:r>
-        <w:t xml:space="preserve"> Total</w:t>
-      </w:r>
-      <w:r>
-        <w:t xml:space="preserve"> Cart </w:t>
-      </w:r>
-      <w:r>
-        <w:t xml:space="preserve">value </w:t>
-      </w:r>
-      <w:r>
-        <w:t xml:space="preserve">details will be displayed </w:t>
+        <w:t xml:space="preserve">13) Click on Home, All products will be listed. Click Add to Cart for any of the product. </w:t>
       </w:r>
     </w:p>
     <w:p>
       <w:r>
-        <w:t>14) Click on your Orders, Total Orders will be displayed.</w:t>
+        <w:t>14</w:t>
+      </w:r>
+      <w:r>
+        <w:t xml:space="preserve">) </w:t>
+      </w:r>
+      <w:r>
+        <w:t>Click on Cart,</w:t>
+      </w:r>
+      <w:r>
+        <w:t xml:space="preserve"> Total</w:t>
+      </w:r>
+      <w:r>
+        <w:t xml:space="preserve"> Cart </w:t>
+      </w:r>
+      <w:r>
+        <w:t xml:space="preserve">value </w:t>
+      </w:r>
+      <w:r>
+        <w:t xml:space="preserve">details will be displayed </w:t>
       </w:r>
     </w:p>
     <w:p>
       <w:r>
-        <w:t>15)</w:t>
-      </w:r>
-      <w:r>
-        <w:t xml:space="preserve"> Click on Edit Profile, User Details will be updated.</w:t>
+        <w:t xml:space="preserve">15) </w:t>
+      </w:r>
+      <w:r>
+        <w:t xml:space="preserve">Click on Checkout Now and continue </w:t>
+      </w:r>
+      <w:r>
+        <w:t xml:space="preserve">with </w:t>
+      </w:r>
+      <w:r>
+        <w:t>the steps</w:t>
+      </w:r>
+      <w:r>
+        <w:t xml:space="preserve"> to complete the Order.</w:t>
       </w:r>
     </w:p>
     <w:p>
       <w:r>
-        <w:t>16) Click on Logout.</w:t>
+        <w:t>1</w:t>
+      </w:r>
+      <w:r>
+        <w:t>6</w:t>
+      </w:r>
+      <w:r>
+        <w:t>) Click on your Orders, Total Orders will be displayed.</w:t>
       </w:r>
     </w:p>
-    <w:p/>
-    <w:p/>
+    <w:p>
+      <w:r>
+        <w:t>1</w:t>
+      </w:r>
+      <w:r>
+        <w:t>7</w:t>
+      </w:r>
+      <w:r>
+        <w:t>)</w:t>
+      </w:r>
+      <w:r>
+        <w:t xml:space="preserve"> Click on Edit Profile, </w:t>
+      </w:r>
+      <w:r>
+        <w:t>Enter the details and click on save .</w:t>
+      </w:r>
+      <w:r>
+        <w:t>User Details will be updated.</w:t>
+      </w:r>
+    </w:p>
+    <w:p>
+      <w:r>
+        <w:t>1</w:t>
+      </w:r>
+      <w:r>
+        <w:t>8</w:t>
+      </w:r>
+      <w:r>
+        <w:t>) Click on Logout,</w:t>
+      </w:r>
+      <w:r>
+        <w:t xml:space="preserve"> The user will be logged out</w:t>
+      </w:r>
+      <w:r>
+        <w:t>.</w:t>
+      </w:r>
+    </w:p>
     <w:p/>
     <w:p>
       <w:pPr>
@@ -4523,7 +4606,42 @@
                                 <w:b/>
                                 <w:lang w:val="en-US"/>
                               </w:rPr>
-                              <w:t xml:space="preserve">Dashboard, Product, product categories, Browse members, purchase report, Change password, </w:t>
+                              <w:t>Main Menu</w:t>
+                            </w:r>
+                            <w:r>
+                              <w:rPr>
+                                <w:b/>
+                                <w:lang w:val="en-US"/>
+                              </w:rPr>
+                              <w:t xml:space="preserve">, </w:t>
+                            </w:r>
+                            <w:r>
+                              <w:rPr>
+                                <w:b/>
+                                <w:lang w:val="en-US"/>
+                              </w:rPr>
+                              <w:t xml:space="preserve">Setup </w:t>
+                            </w:r>
+                            <w:r>
+                              <w:rPr>
+                                <w:b/>
+                                <w:lang w:val="en-US"/>
+                              </w:rPr>
+                              <w:t xml:space="preserve">Product, </w:t>
+                            </w:r>
+                            <w:r>
+                              <w:rPr>
+                                <w:b/>
+                                <w:lang w:val="en-US"/>
+                              </w:rPr>
+                              <w:t xml:space="preserve">Setup </w:t>
+                            </w:r>
+                            <w:r>
+                              <w:rPr>
+                                <w:b/>
+                                <w:lang w:val="en-US"/>
+                              </w:rPr>
+                              <w:t xml:space="preserve">product categories, Browse members, purchase report, Change password, </w:t>
                             </w:r>
                             <w:proofErr w:type="gramStart"/>
                             <w:r>
@@ -4557,7 +4675,7 @@
           </mc:Choice>
           <mc:Fallback>
             <w:pict>
-              <v:rect w14:anchorId="6C4CF466" id="Rectangle 16" o:spid="_x0000_s1038" style="position:absolute;margin-left:248.25pt;margin-top:216.1pt;width:174.75pt;height:105pt;z-index:251671552;visibility:visible;mso-wrap-style:square;mso-width-percent:0;mso-height-percent:0;mso-wrap-distance-left:9pt;mso-wrap-distance-top:0;mso-wrap-distance-right:9pt;mso-wrap-distance-bottom:0;mso-position-horizontal:absolute;mso-position-horizontal-relative:text;mso-position-vertical:absolute;mso-position-vertical-relative:text;mso-width-percent:0;mso-height-percent:0;mso-width-relative:margin;mso-height-relative:margin;v-text-anchor:middle" o:gfxdata="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" fillcolor="white [3201]" strokecolor="#70ad47 [3209]" strokeweight="1pt">
+              <v:rect w14:anchorId="6C4CF466" id="Rectangle 16" o:spid="_x0000_s1048" style="position:absolute;margin-left:248.25pt;margin-top:216.1pt;width:174.75pt;height:105pt;z-index:251671552;visibility:visible;mso-wrap-style:square;mso-width-percent:0;mso-height-percent:0;mso-wrap-distance-left:9pt;mso-wrap-distance-top:0;mso-wrap-distance-right:9pt;mso-wrap-distance-bottom:0;mso-position-horizontal:absolute;mso-position-horizontal-relative:text;mso-position-vertical:absolute;mso-position-vertical-relative:text;mso-width-percent:0;mso-height-percent:0;mso-width-relative:margin;mso-height-relative:margin;v-text-anchor:middle" o:gfxdata="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" fillcolor="white [3201]" strokecolor="#70ad47 [3209]" strokeweight="1pt">
                 <v:textbox>
                   <w:txbxContent>
                     <w:p>
@@ -4578,7 +4696,42 @@
                           <w:b/>
                           <w:lang w:val="en-US"/>
                         </w:rPr>
-                        <w:t xml:space="preserve">Dashboard, Product, product categories, Browse members, purchase report, Change password, </w:t>
+                        <w:t>Main Menu</w:t>
+                      </w:r>
+                      <w:r>
+                        <w:rPr>
+                          <w:b/>
+                          <w:lang w:val="en-US"/>
+                        </w:rPr>
+                        <w:t xml:space="preserve">, </w:t>
+                      </w:r>
+                      <w:r>
+                        <w:rPr>
+                          <w:b/>
+                          <w:lang w:val="en-US"/>
+                        </w:rPr>
+                        <w:t xml:space="preserve">Setup </w:t>
+                      </w:r>
+                      <w:r>
+                        <w:rPr>
+                          <w:b/>
+                          <w:lang w:val="en-US"/>
+                        </w:rPr>
+                        <w:t xml:space="preserve">Product, </w:t>
+                      </w:r>
+                      <w:r>
+                        <w:rPr>
+                          <w:b/>
+                          <w:lang w:val="en-US"/>
+                        </w:rPr>
+                        <w:t xml:space="preserve">Setup </w:t>
+                      </w:r>
+                      <w:r>
+                        <w:rPr>
+                          <w:b/>
+                          <w:lang w:val="en-US"/>
+                        </w:rPr>
+                        <w:t xml:space="preserve">product categories, Browse members, purchase report, Change password, </w:t>
                       </w:r>
                       <w:proofErr w:type="gramStart"/>
                       <w:r>
@@ -5144,31 +5297,20 @@
                                 <w:lang w:val="en-US"/>
                               </w:rPr>
                             </w:pPr>
-                            <w:proofErr w:type="spellStart"/>
                             <w:r>
                               <w:rPr>
                                 <w:b/>
                                 <w:lang w:val="en-US"/>
                               </w:rPr>
-                              <w:t>Home</w:t>
-                            </w:r>
-                            <w:proofErr w:type="gramStart"/>
-                            <w:r>
-                              <w:rPr>
-                                <w:b/>
-                                <w:lang w:val="en-US"/>
-                              </w:rPr>
-                              <w:t>,</w:t>
+                              <w:t>Home,</w:t>
                             </w:r>
                             <w:r>
                               <w:rPr>
                                 <w:b/>
                                 <w:lang w:val="en-US"/>
                               </w:rPr>
-                              <w:t>Dashboard</w:t>
+                              <w:t xml:space="preserve"> Main Menu</w:t>
                             </w:r>
-                            <w:proofErr w:type="spellEnd"/>
-                            <w:proofErr w:type="gramEnd"/>
                             <w:r>
                               <w:rPr>
                                 <w:b/>
@@ -5300,31 +5442,29 @@
                           <w:lang w:val="en-US"/>
                         </w:rPr>
                       </w:pPr>
-                      <w:proofErr w:type="spellStart"/>
                       <w:r>
                         <w:rPr>
                           <w:b/>
                           <w:lang w:val="en-US"/>
                         </w:rPr>
-                        <w:t>Home</w:t>
-                      </w:r>
-                      <w:proofErr w:type="gramStart"/>
-                      <w:r>
-                        <w:rPr>
-                          <w:b/>
-                          <w:lang w:val="en-US"/>
-                        </w:rPr>
-                        <w:t>,</w:t>
+                        <w:t>Home,</w:t>
                       </w:r>
                       <w:r>
                         <w:rPr>
                           <w:b/>
                           <w:lang w:val="en-US"/>
                         </w:rPr>
-                        <w:t>Dashboard</w:t>
+                        <w:t xml:space="preserve"> </w:t>
                       </w:r>
-                      <w:proofErr w:type="spellEnd"/>
-                      <w:proofErr w:type="gramEnd"/>
+                      <w:bookmarkStart w:id="1" w:name="_GoBack"/>
+                      <w:bookmarkEnd w:id="1"/>
+                      <w:r>
+                        <w:rPr>
+                          <w:b/>
+                          <w:lang w:val="en-US"/>
+                        </w:rPr>
+                        <w:t>Main Menu</w:t>
+                      </w:r>
                       <w:r>
                         <w:rPr>
                           <w:b/>
@@ -5767,6 +5907,357 @@
             </w:pict>
           </mc:Fallback>
         </mc:AlternateContent>
+      </w:r>
+    </w:p>
+    <w:p/>
+    <w:p/>
+    <w:p/>
+    <w:p>
+      <w:r>
+        <w:rPr>
+          <w:noProof/>
+          <w:lang w:eastAsia="en-IN"/>
+        </w:rPr>
+        <mc:AlternateContent>
+          <mc:Choice Requires="wps">
+            <w:drawing>
+              <wp:anchor distT="0" distB="0" distL="114300" distR="114300" simplePos="0" relativeHeight="251731968" behindDoc="0" locked="0" layoutInCell="1" allowOverlap="1">
+                <wp:simplePos x="0" y="0"/>
+                <wp:positionH relativeFrom="column">
+                  <wp:posOffset>2609850</wp:posOffset>
+                </wp:positionH>
+                <wp:positionV relativeFrom="paragraph">
+                  <wp:posOffset>166370</wp:posOffset>
+                </wp:positionV>
+                <wp:extent cx="9525" cy="476250"/>
+                <wp:effectExtent l="38100" t="0" r="66675" b="57150"/>
+                <wp:wrapNone/>
+                <wp:docPr id="3" name="Straight Arrow Connector 3"/>
+                <wp:cNvGraphicFramePr/>
+                <a:graphic xmlns:a="http://schemas.openxmlformats.org/drawingml/2006/main">
+                  <a:graphicData uri="http://schemas.microsoft.com/office/word/2010/wordprocessingShape">
+                    <wps:wsp>
+                      <wps:cNvCnPr/>
+                      <wps:spPr>
+                        <a:xfrm>
+                          <a:off x="0" y="0"/>
+                          <a:ext cx="9525" cy="476250"/>
+                        </a:xfrm>
+                        <a:prstGeom prst="straightConnector1">
+                          <a:avLst/>
+                        </a:prstGeom>
+                        <a:ln>
+                          <a:tailEnd type="triangle"/>
+                        </a:ln>
+                      </wps:spPr>
+                      <wps:style>
+                        <a:lnRef idx="1">
+                          <a:schemeClr val="accent1"/>
+                        </a:lnRef>
+                        <a:fillRef idx="0">
+                          <a:schemeClr val="accent1"/>
+                        </a:fillRef>
+                        <a:effectRef idx="0">
+                          <a:schemeClr val="accent1"/>
+                        </a:effectRef>
+                        <a:fontRef idx="minor">
+                          <a:schemeClr val="tx1"/>
+                        </a:fontRef>
+                      </wps:style>
+                      <wps:bodyPr/>
+                    </wps:wsp>
+                  </a:graphicData>
+                </a:graphic>
+              </wp:anchor>
+            </w:drawing>
+          </mc:Choice>
+          <mc:Fallback>
+            <w:pict>
+              <v:shapetype w14:anchorId="403387B6" id="_x0000_t32" coordsize="21600,21600" o:spt="32" o:oned="t" path="m,l21600,21600e" filled="f">
+                <v:path arrowok="t" fillok="f" o:connecttype="none"/>
+                <o:lock v:ext="edit" shapetype="t"/>
+              </v:shapetype>
+              <v:shape id="Straight Arrow Connector 3" o:spid="_x0000_s1026" type="#_x0000_t32" style="position:absolute;margin-left:205.5pt;margin-top:13.1pt;width:.75pt;height:37.5pt;z-index:251731968;visibility:visible;mso-wrap-style:square;mso-wrap-distance-left:9pt;mso-wrap-distance-top:0;mso-wrap-distance-right:9pt;mso-wrap-distance-bottom:0;mso-position-horizontal:absolute;mso-position-horizontal-relative:text;mso-position-vertical:absolute;mso-position-vertical-relative:text" o:gfxdata="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" strokecolor="#5b9bd5 [3204]" strokeweight=".5pt">
+                <v:stroke endarrow="block" joinstyle="miter"/>
+              </v:shape>
+            </w:pict>
+          </mc:Fallback>
+        </mc:AlternateContent>
+      </w:r>
+    </w:p>
+    <w:p>
+      <w:pPr>
+        <w:tabs>
+          <w:tab w:val="left" w:pos="1380"/>
+          <w:tab w:val="center" w:pos="4513"/>
+        </w:tabs>
+      </w:pPr>
+      <w:r>
+        <w:rPr>
+          <w:noProof/>
+          <w:lang w:eastAsia="en-IN"/>
+        </w:rPr>
+        <mc:AlternateContent>
+          <mc:Choice Requires="wps">
+            <w:drawing>
+              <wp:anchor distT="0" distB="0" distL="114300" distR="114300" simplePos="0" relativeHeight="251735040" behindDoc="0" locked="0" layoutInCell="1" allowOverlap="1">
+                <wp:simplePos x="0" y="0"/>
+                <wp:positionH relativeFrom="column">
+                  <wp:posOffset>2552700</wp:posOffset>
+                </wp:positionH>
+                <wp:positionV relativeFrom="paragraph">
+                  <wp:posOffset>6596380</wp:posOffset>
+                </wp:positionV>
+                <wp:extent cx="809625" cy="542925"/>
+                <wp:effectExtent l="38100" t="76200" r="9525" b="28575"/>
+                <wp:wrapNone/>
+                <wp:docPr id="61" name="Elbow Connector 61"/>
+                <wp:cNvGraphicFramePr/>
+                <a:graphic xmlns:a="http://schemas.openxmlformats.org/drawingml/2006/main">
+                  <a:graphicData uri="http://schemas.microsoft.com/office/word/2010/wordprocessingShape">
+                    <wps:wsp>
+                      <wps:cNvCnPr/>
+                      <wps:spPr>
+                        <a:xfrm flipH="1" flipV="1">
+                          <a:off x="0" y="0"/>
+                          <a:ext cx="809625" cy="542925"/>
+                        </a:xfrm>
+                        <a:prstGeom prst="bentConnector3">
+                          <a:avLst/>
+                        </a:prstGeom>
+                        <a:ln>
+                          <a:tailEnd type="triangle"/>
+                        </a:ln>
+                      </wps:spPr>
+                      <wps:style>
+                        <a:lnRef idx="1">
+                          <a:schemeClr val="accent1"/>
+                        </a:lnRef>
+                        <a:fillRef idx="0">
+                          <a:schemeClr val="accent1"/>
+                        </a:fillRef>
+                        <a:effectRef idx="0">
+                          <a:schemeClr val="accent1"/>
+                        </a:effectRef>
+                        <a:fontRef idx="minor">
+                          <a:schemeClr val="tx1"/>
+                        </a:fontRef>
+                      </wps:style>
+                      <wps:bodyPr/>
+                    </wps:wsp>
+                  </a:graphicData>
+                </a:graphic>
+              </wp:anchor>
+            </w:drawing>
+          </mc:Choice>
+          <mc:Fallback>
+            <w:pict>
+              <v:shapetype w14:anchorId="4DEDD84D" id="_x0000_t34" coordsize="21600,21600" o:spt="34" o:oned="t" adj="10800" path="m,l@0,0@0,21600,21600,21600e" filled="f">
+                <v:stroke joinstyle="miter"/>
+                <v:formulas>
+                  <v:f eqn="val #0"/>
+                </v:formulas>
+                <v:path arrowok="t" fillok="f" o:connecttype="none"/>
+                <v:handles>
+                  <v:h position="#0,center"/>
+                </v:handles>
+                <o:lock v:ext="edit" shapetype="t"/>
+              </v:shapetype>
+              <v:shape id="Elbow Connector 61" o:spid="_x0000_s1026" type="#_x0000_t34" style="position:absolute;margin-left:201pt;margin-top:519.4pt;width:63.75pt;height:42.75pt;flip:x y;z-index:251735040;visibility:visible;mso-wrap-style:square;mso-wrap-distance-left:9pt;mso-wrap-distance-top:0;mso-wrap-distance-right:9pt;mso-wrap-distance-bottom:0;mso-position-horizontal:absolute;mso-position-horizontal-relative:text;mso-position-vertical:absolute;mso-position-vertical-relative:text" o:gfxdata="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" strokecolor="#5b9bd5 [3204]" strokeweight=".5pt">
+                <v:stroke endarrow="block"/>
+              </v:shape>
+            </w:pict>
+          </mc:Fallback>
+        </mc:AlternateContent>
+      </w:r>
+      <w:r>
+        <w:rPr>
+          <w:noProof/>
+          <w:lang w:eastAsia="en-IN"/>
+        </w:rPr>
+        <mc:AlternateContent>
+          <mc:Choice Requires="wps">
+            <w:drawing>
+              <wp:anchor distT="0" distB="0" distL="114300" distR="114300" simplePos="0" relativeHeight="251734016" behindDoc="0" locked="0" layoutInCell="1" allowOverlap="1">
+                <wp:simplePos x="0" y="0"/>
+                <wp:positionH relativeFrom="column">
+                  <wp:posOffset>1609725</wp:posOffset>
+                </wp:positionH>
+                <wp:positionV relativeFrom="paragraph">
+                  <wp:posOffset>557530</wp:posOffset>
+                </wp:positionV>
+                <wp:extent cx="361950" cy="0"/>
+                <wp:effectExtent l="38100" t="76200" r="0" b="95250"/>
+                <wp:wrapNone/>
+                <wp:docPr id="29" name="Straight Arrow Connector 29"/>
+                <wp:cNvGraphicFramePr/>
+                <a:graphic xmlns:a="http://schemas.openxmlformats.org/drawingml/2006/main">
+                  <a:graphicData uri="http://schemas.microsoft.com/office/word/2010/wordprocessingShape">
+                    <wps:wsp>
+                      <wps:cNvCnPr/>
+                      <wps:spPr>
+                        <a:xfrm flipH="1">
+                          <a:off x="0" y="0"/>
+                          <a:ext cx="361950" cy="0"/>
+                        </a:xfrm>
+                        <a:prstGeom prst="straightConnector1">
+                          <a:avLst/>
+                        </a:prstGeom>
+                        <a:ln>
+                          <a:tailEnd type="triangle"/>
+                        </a:ln>
+                      </wps:spPr>
+                      <wps:style>
+                        <a:lnRef idx="1">
+                          <a:schemeClr val="accent1"/>
+                        </a:lnRef>
+                        <a:fillRef idx="0">
+                          <a:schemeClr val="accent1"/>
+                        </a:fillRef>
+                        <a:effectRef idx="0">
+                          <a:schemeClr val="accent1"/>
+                        </a:effectRef>
+                        <a:fontRef idx="minor">
+                          <a:schemeClr val="tx1"/>
+                        </a:fontRef>
+                      </wps:style>
+                      <wps:bodyPr/>
+                    </wps:wsp>
+                  </a:graphicData>
+                </a:graphic>
+              </wp:anchor>
+            </w:drawing>
+          </mc:Choice>
+          <mc:Fallback>
+            <w:pict>
+              <v:shape w14:anchorId="6513DF86" id="Straight Arrow Connector 29" o:spid="_x0000_s1026" type="#_x0000_t32" style="position:absolute;margin-left:126.75pt;margin-top:43.9pt;width:28.5pt;height:0;flip:x;z-index:251734016;visibility:visible;mso-wrap-style:square;mso-wrap-distance-left:9pt;mso-wrap-distance-top:0;mso-wrap-distance-right:9pt;mso-wrap-distance-bottom:0;mso-position-horizontal:absolute;mso-position-horizontal-relative:text;mso-position-vertical:absolute;mso-position-vertical-relative:text" o:gfxdata="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" strokecolor="#5b9bd5 [3204]" strokeweight=".5pt">
+                <v:stroke endarrow="block" joinstyle="miter"/>
+              </v:shape>
+            </w:pict>
+          </mc:Fallback>
+        </mc:AlternateContent>
+      </w:r>
+      <w:r>
+        <w:rPr>
+          <w:noProof/>
+          <w:lang w:eastAsia="en-IN"/>
+        </w:rPr>
+        <mc:AlternateContent>
+          <mc:Choice Requires="wps">
+            <w:drawing>
+              <wp:anchor distT="0" distB="0" distL="114300" distR="114300" simplePos="0" relativeHeight="251732992" behindDoc="0" locked="0" layoutInCell="1" allowOverlap="1">
+                <wp:simplePos x="0" y="0"/>
+                <wp:positionH relativeFrom="column">
+                  <wp:posOffset>1962150</wp:posOffset>
+                </wp:positionH>
+                <wp:positionV relativeFrom="paragraph">
+                  <wp:posOffset>328930</wp:posOffset>
+                </wp:positionV>
+                <wp:extent cx="1095375" cy="371475"/>
+                <wp:effectExtent l="0" t="0" r="28575" b="28575"/>
+                <wp:wrapNone/>
+                <wp:docPr id="24" name="Rectangle 24"/>
+                <wp:cNvGraphicFramePr/>
+                <a:graphic xmlns:a="http://schemas.openxmlformats.org/drawingml/2006/main">
+                  <a:graphicData uri="http://schemas.microsoft.com/office/word/2010/wordprocessingShape">
+                    <wps:wsp>
+                      <wps:cNvSpPr/>
+                      <wps:spPr>
+                        <a:xfrm>
+                          <a:off x="0" y="0"/>
+                          <a:ext cx="1095375" cy="371475"/>
+                        </a:xfrm>
+                        <a:prstGeom prst="rect">
+                          <a:avLst/>
+                        </a:prstGeom>
+                      </wps:spPr>
+                      <wps:style>
+                        <a:lnRef idx="2">
+                          <a:schemeClr val="accent6"/>
+                        </a:lnRef>
+                        <a:fillRef idx="1">
+                          <a:schemeClr val="lt1"/>
+                        </a:fillRef>
+                        <a:effectRef idx="0">
+                          <a:schemeClr val="accent6"/>
+                        </a:effectRef>
+                        <a:fontRef idx="minor">
+                          <a:schemeClr val="dk1"/>
+                        </a:fontRef>
+                      </wps:style>
+                      <wps:txbx>
+                        <w:txbxContent>
+                          <w:p>
+                            <w:pPr>
+                              <w:jc w:val="center"/>
+                              <w:rPr>
+                                <w:lang w:val="en-US"/>
+                              </w:rPr>
+                            </w:pPr>
+                            <w:r>
+                              <w:rPr>
+                                <w:lang w:val="en-US"/>
+                              </w:rPr>
+                              <w:t xml:space="preserve">Sign Up </w:t>
+                            </w:r>
+                          </w:p>
+                        </w:txbxContent>
+                      </wps:txbx>
+                      <wps:bodyPr rot="0" spcFirstLastPara="0" vertOverflow="overflow" horzOverflow="overflow" vert="horz" wrap="square" lIns="91440" tIns="45720" rIns="91440" bIns="45720" numCol="1" spcCol="0" rtlCol="0" fromWordArt="0" anchor="ctr" anchorCtr="0" forceAA="0" compatLnSpc="1">
+                        <a:prstTxWarp prst="textNoShape">
+                          <a:avLst/>
+                        </a:prstTxWarp>
+                        <a:noAutofit/>
+                      </wps:bodyPr>
+                    </wps:wsp>
+                  </a:graphicData>
+                </a:graphic>
+                <wp14:sizeRelV relativeFrom="margin">
+                  <wp14:pctHeight>0</wp14:pctHeight>
+                </wp14:sizeRelV>
+              </wp:anchor>
+            </w:drawing>
+          </mc:Choice>
+          <mc:Fallback>
+            <w:pict>
+              <v:rect id="Rectangle 24" o:spid="_x0000_s1053" style="position:absolute;margin-left:154.5pt;margin-top:25.9pt;width:86.25pt;height:29.25pt;z-index:251732992;visibility:visible;mso-wrap-style:square;mso-height-percent:0;mso-wrap-distance-left:9pt;mso-wrap-distance-top:0;mso-wrap-distance-right:9pt;mso-wrap-distance-bottom:0;mso-position-horizontal:absolute;mso-position-horizontal-relative:text;mso-position-vertical:absolute;mso-position-vertical-relative:text;mso-height-percent:0;mso-height-relative:margin;v-text-anchor:middle" o:gfxdata="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" fillcolor="white [3201]" strokecolor="#70ad47 [3209]" strokeweight="1pt">
+                <v:textbox>
+                  <w:txbxContent>
+                    <w:p>
+                      <w:pPr>
+                        <w:jc w:val="center"/>
+                        <w:rPr>
+                          <w:lang w:val="en-US"/>
+                        </w:rPr>
+                      </w:pPr>
+                      <w:r>
+                        <w:rPr>
+                          <w:lang w:val="en-US"/>
+                        </w:rPr>
+                        <w:t xml:space="preserve">Sign Up </w:t>
+                      </w:r>
+                    </w:p>
+                  </w:txbxContent>
+                </v:textbox>
+              </v:rect>
+            </w:pict>
+          </mc:Fallback>
+        </mc:AlternateContent>
+      </w:r>
+      <w:r>
+        <w:tab/>
+        <w:t>Existing User</w:t>
+      </w:r>
+      <w:r>
+        <w:tab/>
+      </w:r>
+      <w:bookmarkStart w:id="0" w:name="_GoBack"/>
+      <w:bookmarkEnd w:id="0"/>
+      <w:r>
+        <w:t xml:space="preserve">    </w:t>
+      </w:r>
+      <w:r>
+        <w:t>New user</w:t>
       </w:r>
     </w:p>
     <w:sectPr>
@@ -6204,6 +6695,29 @@
     <w:semiHidden/>
     <w:unhideWhenUsed/>
   </w:style>
+  <w:style w:type="character" w:styleId="Hyperlink">
+    <w:name w:val="Hyperlink"/>
+    <w:basedOn w:val="DefaultParagraphFont"/>
+    <w:uiPriority w:val="99"/>
+    <w:unhideWhenUsed/>
+    <w:rsid w:val="00525C3E"/>
+    <w:rPr>
+      <w:color w:val="0563C1" w:themeColor="hyperlink"/>
+      <w:u w:val="single"/>
+    </w:rPr>
+  </w:style>
+  <w:style w:type="character" w:styleId="FollowedHyperlink">
+    <w:name w:val="FollowedHyperlink"/>
+    <w:basedOn w:val="DefaultParagraphFont"/>
+    <w:uiPriority w:val="99"/>
+    <w:semiHidden/>
+    <w:unhideWhenUsed/>
+    <w:rsid w:val="000118AD"/>
+    <w:rPr>
+      <w:color w:val="954F72" w:themeColor="followedHyperlink"/>
+      <w:u w:val="single"/>
+    </w:rPr>
+  </w:style>
 </w:styles>
 </file>
 
@@ -6473,7 +6987,7 @@
 </file>
 
 <file path=customXml/itemProps1.xml><?xml version="1.0" encoding="utf-8"?>
-<ds:datastoreItem xmlns:ds="http://schemas.openxmlformats.org/officeDocument/2006/customXml" ds:itemID="{7E7B9392-C3C0-49AA-9006-54097C53E671}">
+<ds:datastoreItem xmlns:ds="http://schemas.openxmlformats.org/officeDocument/2006/customXml" ds:itemID="{E2D44510-1E44-4480-8E8E-62F99D001101}">
   <ds:schemaRefs>
     <ds:schemaRef ds:uri="http://schemas.openxmlformats.org/officeDocument/2006/bibliography"/>
   </ds:schemaRefs>

</xml_diff>